<commit_message>
Forside HTML og header styling
Lagt inn HTML til forsiden og startet stylingen av headeren.
</commit_message>
<xml_diff>
--- a/eksamensdokument.docx
+++ b/eksamensdokument.docx
@@ -121,6 +121,106 @@
           <w:t>https://www.gumlet.com/learn/how-to-autoplay-html-video/</w:t>
         </w:r>
       </w:hyperlink>
+    </w:p>
+    <w:p>
+      <w:pPr>
+        <w:pStyle w:val="Listeavsnitt"/>
+        <w:numPr>
+          <w:ilvl w:val="0"/>
+          <w:numId w:val="1"/>
+        </w:numPr>
+      </w:pPr>
+      <w:r>
+        <w:t xml:space="preserve">Headerbilde fra </w:t>
+      </w:r>
+      <w:proofErr w:type="spellStart"/>
+      <w:r>
+        <w:t>Pixabay</w:t>
+      </w:r>
+      <w:proofErr w:type="spellEnd"/>
+      <w:r>
+        <w:t xml:space="preserve">: </w:t>
+      </w:r>
+      <w:hyperlink r:id="rId6" w:history="1">
+        <w:r>
+          <w:rPr>
+            <w:rStyle w:val="Hyperkobling"/>
+          </w:rPr>
+          <w:t>https://pixabay.com/no/photos/eple-iphone-notisbok-penn-1841553/</w:t>
+        </w:r>
+      </w:hyperlink>
+      <w:r>
+        <w:t xml:space="preserve"> </w:t>
+      </w:r>
+    </w:p>
+    <w:p>
+      <w:pPr>
+        <w:pStyle w:val="Listeavsnitt"/>
+        <w:numPr>
+          <w:ilvl w:val="0"/>
+          <w:numId w:val="1"/>
+        </w:numPr>
+      </w:pPr>
+      <w:r>
+        <w:t xml:space="preserve">Video (og bilde) som bakgrunn for annen tekst: </w:t>
+      </w:r>
+      <w:hyperlink r:id="rId7" w:history="1">
+        <w:r>
+          <w:rPr>
+            <w:rStyle w:val="Hyperkobling"/>
+          </w:rPr>
+          <w:t>https://stackoverflow.com/questions/54208390/html-css-video-as-background-for-the-header</w:t>
+        </w:r>
+      </w:hyperlink>
+      <w:r>
+        <w:t xml:space="preserve"> </w:t>
+      </w:r>
+    </w:p>
+    <w:p>
+      <w:pPr>
+        <w:pStyle w:val="Listeavsnitt"/>
+        <w:numPr>
+          <w:ilvl w:val="0"/>
+          <w:numId w:val="1"/>
+        </w:numPr>
+      </w:pPr>
+      <w:r>
+        <w:t xml:space="preserve">Få bakgrunnsbilde til å ha god ratio i overgangen mellom mobil og desktop: </w:t>
+      </w:r>
+      <w:hyperlink r:id="rId8" w:history="1">
+        <w:r>
+          <w:rPr>
+            <w:rStyle w:val="Hyperkobling"/>
+          </w:rPr>
+          <w:t>https://www.digitalocean.com/community/tutorials/css-cropping-images-object-fit</w:t>
+        </w:r>
+      </w:hyperlink>
+      <w:r>
+        <w:t xml:space="preserve"> </w:t>
+      </w:r>
+    </w:p>
+    <w:p>
+      <w:pPr>
+        <w:pStyle w:val="Listeavsnitt"/>
+        <w:numPr>
+          <w:ilvl w:val="0"/>
+          <w:numId w:val="1"/>
+        </w:numPr>
+      </w:pPr>
+      <w:r>
+        <w:t xml:space="preserve">Gjennomsiktighet på bakgrunnsbilde/bakgrunnsvideo: </w:t>
+      </w:r>
+      <w:hyperlink r:id="rId9" w:history="1">
+        <w:r>
+          <w:rPr>
+            <w:rStyle w:val="Hyperkobling"/>
+          </w:rPr>
+          <w:t>https://stackoverflow.com/questions/32091304/white-overlay-over-an-image</w:t>
+        </w:r>
+      </w:hyperlink>
+      <w:r>
+        <w:t xml:space="preserve"> </w:t>
+      </w:r>
     </w:p>
     <w:p>
       <w:pPr>

</xml_diff>